<commit_message>
docs: Add initial activity report document.
</commit_message>
<xml_diff>
--- a/03_SEMESTRE/01_HerramientasVisualizacion/Actividad_01/Informe/Informe_Actividad_LEONARD_JOSE_CUENCA_ROA_RV1.docx
+++ b/03_SEMESTRE/01_HerramientasVisualizacion/Actividad_01/Informe/Informe_Actividad_LEONARD_JOSE_CUENCA_ROA_RV1.docx
@@ -4267,6 +4267,7 @@
             </w:r>
             <w:r>
               <w:rPr>
+                <w:noProof/>
                 <w:webHidden/>
               </w:rPr>
               <w:t>2</w:t>
@@ -4325,6 +4326,7 @@
             </w:r>
             <w:r>
               <w:rPr>
+                <w:noProof/>
                 <w:webHidden/>
               </w:rPr>
               <w:t>2</w:t>
@@ -4386,6 +4388,7 @@
             </w:r>
             <w:r>
               <w:rPr>
+                <w:noProof/>
                 <w:webHidden/>
               </w:rPr>
               <w:t>2</w:t>
@@ -4440,6 +4443,7 @@
             </w:r>
             <w:r>
               <w:rPr>
+                <w:noProof/>
                 <w:webHidden/>
               </w:rPr>
               <w:t>2</w:t>
@@ -4501,6 +4505,7 @@
             </w:r>
             <w:r>
               <w:rPr>
+                <w:noProof/>
                 <w:webHidden/>
               </w:rPr>
               <w:t>3</w:t>
@@ -4559,6 +4564,7 @@
             </w:r>
             <w:r>
               <w:rPr>
+                <w:noProof/>
                 <w:webHidden/>
               </w:rPr>
               <w:t>4</w:t>
@@ -4620,6 +4626,7 @@
             </w:r>
             <w:r>
               <w:rPr>
+                <w:noProof/>
                 <w:webHidden/>
               </w:rPr>
               <w:t>5</w:t>
@@ -4674,6 +4681,7 @@
             </w:r>
             <w:r>
               <w:rPr>
+                <w:noProof/>
                 <w:webHidden/>
               </w:rPr>
               <w:t>5</w:t>
@@ -4735,6 +4743,7 @@
             </w:r>
             <w:r>
               <w:rPr>
+                <w:noProof/>
                 <w:webHidden/>
               </w:rPr>
               <w:t>11</w:t>
@@ -4793,6 +4802,7 @@
             </w:r>
             <w:r>
               <w:rPr>
+                <w:noProof/>
                 <w:webHidden/>
               </w:rPr>
               <w:t>11</w:t>
@@ -4851,6 +4861,7 @@
             </w:r>
             <w:r>
               <w:rPr>
+                <w:noProof/>
                 <w:webHidden/>
               </w:rPr>
               <w:t>12</w:t>
@@ -4912,6 +4923,7 @@
             </w:r>
             <w:r>
               <w:rPr>
+                <w:noProof/>
                 <w:webHidden/>
               </w:rPr>
               <w:t>13</w:t>

</xml_diff>